<commit_message>
updated for fall 2021
</commit_message>
<xml_diff>
--- a/cpe-301-lab3/Lab #3 Instructions -Memory.docx
+++ b/cpe-301-lab3/Lab #3 Instructions -Memory.docx
@@ -1,6 +1,6 @@
 
 <file path=word/document.xml><?xml version="1.0" encoding="utf-8"?>
-<w:document xmlns:wpc="http://schemas.microsoft.com/office/word/2010/wordprocessingCanvas" xmlns:cx="http://schemas.microsoft.com/office/drawing/2014/chartex" xmlns:cx1="http://schemas.microsoft.com/office/drawing/2015/9/8/chartex" xmlns:cx2="http://schemas.microsoft.com/office/drawing/2015/10/21/chartex" xmlns:cx3="http://schemas.microsoft.com/office/drawing/2016/5/9/chartex" xmlns:cx4="http://schemas.microsoft.com/office/drawing/2016/5/10/chartex" xmlns:cx5="http://schemas.microsoft.com/office/drawing/2016/5/11/chartex" xmlns:cx6="http://schemas.microsoft.com/office/drawing/2016/5/12/chartex" xmlns:cx7="http://schemas.microsoft.com/office/drawing/2016/5/13/chartex" xmlns:cx8="http://schemas.microsoft.com/office/drawing/2016/5/14/chartex" xmlns:mc="http://schemas.openxmlformats.org/markup-compatibility/2006" xmlns:aink="http://schemas.microsoft.com/office/drawing/2016/ink" xmlns:am3d="http://schemas.microsoft.com/office/drawing/2017/model3d" xmlns:o="urn:schemas-microsoft-com:office:office" xmlns:r="http://schemas.openxmlformats.org/officeDocument/2006/relationships" xmlns:m="http://schemas.openxmlformats.org/officeDocument/2006/math" xmlns:v="urn:schemas-microsoft-com:vml" xmlns:wp14="http://schemas.microsoft.com/office/word/2010/wordprocessingDrawing" xmlns:wp="http://schemas.openxmlformats.org/drawingml/2006/wordprocessingDrawing" xmlns:w10="urn:schemas-microsoft-com:office:word" xmlns:w="http://schemas.openxmlformats.org/wordprocessingml/2006/main" xmlns:w14="http://schemas.microsoft.com/office/word/2010/wordml" xmlns:w15="http://schemas.microsoft.com/office/word/2012/wordml" xmlns:w16cid="http://schemas.microsoft.com/office/word/2016/wordml/cid" xmlns:w16se="http://schemas.microsoft.com/office/word/2015/wordml/symex" xmlns:wpg="http://schemas.microsoft.com/office/word/2010/wordprocessingGroup" xmlns:wpi="http://schemas.microsoft.com/office/word/2010/wordprocessingInk" xmlns:wne="http://schemas.microsoft.com/office/word/2006/wordml" xmlns:wps="http://schemas.microsoft.com/office/word/2010/wordprocessingShape" mc:Ignorable="w14 w15 w16se w16cid wp14">
+<w:document xmlns:wpc="http://schemas.microsoft.com/office/word/2010/wordprocessingCanvas" xmlns:cx="http://schemas.microsoft.com/office/drawing/2014/chartex" xmlns:cx1="http://schemas.microsoft.com/office/drawing/2015/9/8/chartex" xmlns:cx2="http://schemas.microsoft.com/office/drawing/2015/10/21/chartex" xmlns:cx3="http://schemas.microsoft.com/office/drawing/2016/5/9/chartex" xmlns:cx4="http://schemas.microsoft.com/office/drawing/2016/5/10/chartex" xmlns:cx5="http://schemas.microsoft.com/office/drawing/2016/5/11/chartex" xmlns:cx6="http://schemas.microsoft.com/office/drawing/2016/5/12/chartex" xmlns:cx7="http://schemas.microsoft.com/office/drawing/2016/5/13/chartex" xmlns:cx8="http://schemas.microsoft.com/office/drawing/2016/5/14/chartex" xmlns:mc="http://schemas.openxmlformats.org/markup-compatibility/2006" xmlns:aink="http://schemas.microsoft.com/office/drawing/2016/ink" xmlns:am3d="http://schemas.microsoft.com/office/drawing/2017/model3d" xmlns:o="urn:schemas-microsoft-com:office:office" xmlns:r="http://schemas.openxmlformats.org/officeDocument/2006/relationships" xmlns:m="http://schemas.openxmlformats.org/officeDocument/2006/math" xmlns:v="urn:schemas-microsoft-com:vml" xmlns:wp14="http://schemas.microsoft.com/office/word/2010/wordprocessingDrawing" xmlns:wp="http://schemas.openxmlformats.org/drawingml/2006/wordprocessingDrawing" xmlns:w10="urn:schemas-microsoft-com:office:word" xmlns:w="http://schemas.openxmlformats.org/wordprocessingml/2006/main" xmlns:w14="http://schemas.microsoft.com/office/word/2010/wordml" xmlns:w15="http://schemas.microsoft.com/office/word/2012/wordml" xmlns:w16cex="http://schemas.microsoft.com/office/word/2018/wordml/cex" xmlns:w16cid="http://schemas.microsoft.com/office/word/2016/wordml/cid" xmlns:w16="http://schemas.microsoft.com/office/word/2018/wordml" xmlns:w16sdtdh="http://schemas.microsoft.com/office/word/2020/wordml/sdtdatahash" xmlns:w16se="http://schemas.microsoft.com/office/word/2015/wordml/symex" xmlns:wpg="http://schemas.microsoft.com/office/word/2010/wordprocessingGroup" xmlns:wpi="http://schemas.microsoft.com/office/word/2010/wordprocessingInk" xmlns:wne="http://schemas.microsoft.com/office/word/2006/wordml" xmlns:wps="http://schemas.microsoft.com/office/word/2010/wordprocessingShape" mc:Ignorable="w14 w15 w16se w16cid w16 w16cex w16sdtdh wp14">
   <w:body>
     <w:p>
       <w:pPr>
@@ -56,7 +56,7 @@
         <w:rPr>
           <w:b w:val="0"/>
         </w:rPr>
-        <w:t>Spring 2018</w:t>
+        <w:t>Fall 2021</w:t>
       </w:r>
     </w:p>
     <w:p>
@@ -263,10 +263,7 @@
         <w:t>1K-10K</w:t>
       </w:r>
       <w:r>
-        <w:t>Ω</w:t>
-      </w:r>
-      <w:r>
-        <w:t xml:space="preserve"> Axial Resistor (for buttons)</w:t>
+        <w:t>Ω Axial Resistor (for buttons)</w:t>
       </w:r>
       <w:r>
         <w:t xml:space="preserve"> </w:t>
@@ -356,10 +353,13 @@
         <w:t>BEFORE THE LAB</w:t>
       </w:r>
       <w:r>
-        <w:t xml:space="preserve">: Find the datasheets for the 74LS139, and the 74LS0,4and read their functional descriptions on the first few pages. </w:t>
-      </w:r>
-      <w:r>
-        <w:t xml:space="preserve">Then read the below background information on RAM chips and memory circuits. </w:t>
+        <w:t>: Find the datasheets for the 74LS139, and the 74LS04</w:t>
+      </w:r>
+      <w:r>
+        <w:t xml:space="preserve"> </w:t>
+      </w:r>
+      <w:r>
+        <w:t xml:space="preserve">and read their functional descriptions on the first few pages. Then read the below background information on RAM chips and memory circuits. </w:t>
       </w:r>
     </w:p>
     <w:p>
@@ -478,7 +478,7 @@
         </w:rPr>
         <w:lastRenderedPageBreak/>
         <w:drawing>
-          <wp:inline distT="0" distB="0" distL="0" distR="0" wp14:anchorId="6E3A4432" wp14:editId="57AB7281">
+          <wp:inline distT="0" distB="0" distL="0" distR="0" wp14:anchorId="2FC85BA0" wp14:editId="346FE7FC">
             <wp:extent cx="5943600" cy="2452370"/>
             <wp:effectExtent l="0" t="0" r="0" b="5080"/>
             <wp:docPr id="3" name="Picture 3"/>
@@ -579,7 +579,7 @@
           <w:noProof/>
         </w:rPr>
         <w:drawing>
-          <wp:inline distT="0" distB="0" distL="0" distR="0" wp14:anchorId="1F2CEAAF" wp14:editId="477B24FB">
+          <wp:inline distT="0" distB="0" distL="0" distR="0" wp14:anchorId="442386BD" wp14:editId="21F4D27C">
             <wp:extent cx="5591175" cy="1971675"/>
             <wp:effectExtent l="0" t="0" r="9525" b="9525"/>
             <wp:docPr id="4" name="Picture 4"/>
@@ -641,7 +641,7 @@
           <w:noProof/>
         </w:rPr>
         <w:drawing>
-          <wp:inline distT="0" distB="0" distL="0" distR="0" wp14:anchorId="63853185" wp14:editId="4A7FD831">
+          <wp:inline distT="0" distB="0" distL="0" distR="0" wp14:anchorId="483BA002" wp14:editId="32765913">
             <wp:extent cx="4476750" cy="2790825"/>
             <wp:effectExtent l="0" t="0" r="0" b="9525"/>
             <wp:docPr id="5" name="Picture 5"/>
@@ -950,10 +950,7 @@
       </w:r>
     </w:p>
     <w:p/>
-    <w:p>
-      <w:bookmarkStart w:id="0" w:name="_GoBack"/>
-      <w:bookmarkEnd w:id="0"/>
-    </w:p>
+    <w:p/>
     <w:tbl>
       <w:tblPr>
         <w:tblStyle w:val="TableGrid"/>
@@ -1011,10 +1008,7 @@
               <w:ind w:left="0"/>
             </w:pPr>
             <w:r>
-              <w:t>0x0</w:t>
-            </w:r>
-            <w:r>
-              <w:t>2</w:t>
+              <w:t>0x02</w:t>
             </w:r>
           </w:p>
         </w:tc>
@@ -1042,10 +1036,7 @@
               <w:ind w:left="0"/>
             </w:pPr>
             <w:r>
-              <w:t>0x1</w:t>
-            </w:r>
-            <w:r>
-              <w:t>F</w:t>
+              <w:t>0x1F</w:t>
             </w:r>
           </w:p>
         </w:tc>
@@ -1183,7 +1174,7 @@
 </file>
 
 <file path=word/endnotes.xml><?xml version="1.0" encoding="utf-8"?>
-<w:endnotes xmlns:wpc="http://schemas.microsoft.com/office/word/2010/wordprocessingCanvas" xmlns:cx="http://schemas.microsoft.com/office/drawing/2014/chartex" xmlns:cx1="http://schemas.microsoft.com/office/drawing/2015/9/8/chartex" xmlns:cx2="http://schemas.microsoft.com/office/drawing/2015/10/21/chartex" xmlns:cx3="http://schemas.microsoft.com/office/drawing/2016/5/9/chartex" xmlns:cx4="http://schemas.microsoft.com/office/drawing/2016/5/10/chartex" xmlns:cx5="http://schemas.microsoft.com/office/drawing/2016/5/11/chartex" xmlns:cx6="http://schemas.microsoft.com/office/drawing/2016/5/12/chartex" xmlns:cx7="http://schemas.microsoft.com/office/drawing/2016/5/13/chartex" xmlns:cx8="http://schemas.microsoft.com/office/drawing/2016/5/14/chartex" xmlns:mc="http://schemas.openxmlformats.org/markup-compatibility/2006" xmlns:aink="http://schemas.microsoft.com/office/drawing/2016/ink" xmlns:am3d="http://schemas.microsoft.com/office/drawing/2017/model3d" xmlns:o="urn:schemas-microsoft-com:office:office" xmlns:r="http://schemas.openxmlformats.org/officeDocument/2006/relationships" xmlns:m="http://schemas.openxmlformats.org/officeDocument/2006/math" xmlns:v="urn:schemas-microsoft-com:vml" xmlns:wp14="http://schemas.microsoft.com/office/word/2010/wordprocessingDrawing" xmlns:wp="http://schemas.openxmlformats.org/drawingml/2006/wordprocessingDrawing" xmlns:w10="urn:schemas-microsoft-com:office:word" xmlns:w="http://schemas.openxmlformats.org/wordprocessingml/2006/main" xmlns:w14="http://schemas.microsoft.com/office/word/2010/wordml" xmlns:w15="http://schemas.microsoft.com/office/word/2012/wordml" xmlns:w16cid="http://schemas.microsoft.com/office/word/2016/wordml/cid" xmlns:w16se="http://schemas.microsoft.com/office/word/2015/wordml/symex" xmlns:wpg="http://schemas.microsoft.com/office/word/2010/wordprocessingGroup" xmlns:wpi="http://schemas.microsoft.com/office/word/2010/wordprocessingInk" xmlns:wne="http://schemas.microsoft.com/office/word/2006/wordml" xmlns:wps="http://schemas.microsoft.com/office/word/2010/wordprocessingShape" mc:Ignorable="w14 w15 w16se w16cid wp14">
+<w:endnotes xmlns:wpc="http://schemas.microsoft.com/office/word/2010/wordprocessingCanvas" xmlns:cx="http://schemas.microsoft.com/office/drawing/2014/chartex" xmlns:cx1="http://schemas.microsoft.com/office/drawing/2015/9/8/chartex" xmlns:cx2="http://schemas.microsoft.com/office/drawing/2015/10/21/chartex" xmlns:cx3="http://schemas.microsoft.com/office/drawing/2016/5/9/chartex" xmlns:cx4="http://schemas.microsoft.com/office/drawing/2016/5/10/chartex" xmlns:cx5="http://schemas.microsoft.com/office/drawing/2016/5/11/chartex" xmlns:cx6="http://schemas.microsoft.com/office/drawing/2016/5/12/chartex" xmlns:cx7="http://schemas.microsoft.com/office/drawing/2016/5/13/chartex" xmlns:cx8="http://schemas.microsoft.com/office/drawing/2016/5/14/chartex" xmlns:mc="http://schemas.openxmlformats.org/markup-compatibility/2006" xmlns:aink="http://schemas.microsoft.com/office/drawing/2016/ink" xmlns:am3d="http://schemas.microsoft.com/office/drawing/2017/model3d" xmlns:o="urn:schemas-microsoft-com:office:office" xmlns:r="http://schemas.openxmlformats.org/officeDocument/2006/relationships" xmlns:m="http://schemas.openxmlformats.org/officeDocument/2006/math" xmlns:v="urn:schemas-microsoft-com:vml" xmlns:wp14="http://schemas.microsoft.com/office/word/2010/wordprocessingDrawing" xmlns:wp="http://schemas.openxmlformats.org/drawingml/2006/wordprocessingDrawing" xmlns:w10="urn:schemas-microsoft-com:office:word" xmlns:w="http://schemas.openxmlformats.org/wordprocessingml/2006/main" xmlns:w14="http://schemas.microsoft.com/office/word/2010/wordml" xmlns:w15="http://schemas.microsoft.com/office/word/2012/wordml" xmlns:w16cex="http://schemas.microsoft.com/office/word/2018/wordml/cex" xmlns:w16cid="http://schemas.microsoft.com/office/word/2016/wordml/cid" xmlns:w16="http://schemas.microsoft.com/office/word/2018/wordml" xmlns:w16sdtdh="http://schemas.microsoft.com/office/word/2020/wordml/sdtdatahash" xmlns:w16se="http://schemas.microsoft.com/office/word/2015/wordml/symex" xmlns:wpg="http://schemas.microsoft.com/office/word/2010/wordprocessingGroup" xmlns:wpi="http://schemas.microsoft.com/office/word/2010/wordprocessingInk" xmlns:wne="http://schemas.microsoft.com/office/word/2006/wordml" xmlns:wps="http://schemas.microsoft.com/office/word/2010/wordprocessingShape" mc:Ignorable="w14 w15 w16se w16cid w16 w16cex w16sdtdh wp14">
   <w:endnote w:type="separator" w:id="-1">
     <w:p>
       <w:pPr>
@@ -1208,7 +1199,7 @@
 </file>
 
 <file path=word/footer1.xml><?xml version="1.0" encoding="utf-8"?>
-<w:ftr xmlns:wpc="http://schemas.microsoft.com/office/word/2010/wordprocessingCanvas" xmlns:cx="http://schemas.microsoft.com/office/drawing/2014/chartex" xmlns:cx1="http://schemas.microsoft.com/office/drawing/2015/9/8/chartex" xmlns:cx2="http://schemas.microsoft.com/office/drawing/2015/10/21/chartex" xmlns:cx3="http://schemas.microsoft.com/office/drawing/2016/5/9/chartex" xmlns:cx4="http://schemas.microsoft.com/office/drawing/2016/5/10/chartex" xmlns:cx5="http://schemas.microsoft.com/office/drawing/2016/5/11/chartex" xmlns:cx6="http://schemas.microsoft.com/office/drawing/2016/5/12/chartex" xmlns:cx7="http://schemas.microsoft.com/office/drawing/2016/5/13/chartex" xmlns:cx8="http://schemas.microsoft.com/office/drawing/2016/5/14/chartex" xmlns:mc="http://schemas.openxmlformats.org/markup-compatibility/2006" xmlns:aink="http://schemas.microsoft.com/office/drawing/2016/ink" xmlns:am3d="http://schemas.microsoft.com/office/drawing/2017/model3d" xmlns:o="urn:schemas-microsoft-com:office:office" xmlns:r="http://schemas.openxmlformats.org/officeDocument/2006/relationships" xmlns:m="http://schemas.openxmlformats.org/officeDocument/2006/math" xmlns:v="urn:schemas-microsoft-com:vml" xmlns:wp14="http://schemas.microsoft.com/office/word/2010/wordprocessingDrawing" xmlns:wp="http://schemas.openxmlformats.org/drawingml/2006/wordprocessingDrawing" xmlns:w10="urn:schemas-microsoft-com:office:word" xmlns:w="http://schemas.openxmlformats.org/wordprocessingml/2006/main" xmlns:w14="http://schemas.microsoft.com/office/word/2010/wordml" xmlns:w15="http://schemas.microsoft.com/office/word/2012/wordml" xmlns:w16cid="http://schemas.microsoft.com/office/word/2016/wordml/cid" xmlns:w16se="http://schemas.microsoft.com/office/word/2015/wordml/symex" xmlns:wpg="http://schemas.microsoft.com/office/word/2010/wordprocessingGroup" xmlns:wpi="http://schemas.microsoft.com/office/word/2010/wordprocessingInk" xmlns:wne="http://schemas.microsoft.com/office/word/2006/wordml" xmlns:wps="http://schemas.microsoft.com/office/word/2010/wordprocessingShape" mc:Ignorable="w14 w15 w16se w16cid wp14">
+<w:ftr xmlns:wpc="http://schemas.microsoft.com/office/word/2010/wordprocessingCanvas" xmlns:cx="http://schemas.microsoft.com/office/drawing/2014/chartex" xmlns:cx1="http://schemas.microsoft.com/office/drawing/2015/9/8/chartex" xmlns:cx2="http://schemas.microsoft.com/office/drawing/2015/10/21/chartex" xmlns:cx3="http://schemas.microsoft.com/office/drawing/2016/5/9/chartex" xmlns:cx4="http://schemas.microsoft.com/office/drawing/2016/5/10/chartex" xmlns:cx5="http://schemas.microsoft.com/office/drawing/2016/5/11/chartex" xmlns:cx6="http://schemas.microsoft.com/office/drawing/2016/5/12/chartex" xmlns:cx7="http://schemas.microsoft.com/office/drawing/2016/5/13/chartex" xmlns:cx8="http://schemas.microsoft.com/office/drawing/2016/5/14/chartex" xmlns:mc="http://schemas.openxmlformats.org/markup-compatibility/2006" xmlns:aink="http://schemas.microsoft.com/office/drawing/2016/ink" xmlns:am3d="http://schemas.microsoft.com/office/drawing/2017/model3d" xmlns:o="urn:schemas-microsoft-com:office:office" xmlns:r="http://schemas.openxmlformats.org/officeDocument/2006/relationships" xmlns:m="http://schemas.openxmlformats.org/officeDocument/2006/math" xmlns:v="urn:schemas-microsoft-com:vml" xmlns:wp14="http://schemas.microsoft.com/office/word/2010/wordprocessingDrawing" xmlns:wp="http://schemas.openxmlformats.org/drawingml/2006/wordprocessingDrawing" xmlns:w10="urn:schemas-microsoft-com:office:word" xmlns:w="http://schemas.openxmlformats.org/wordprocessingml/2006/main" xmlns:w14="http://schemas.microsoft.com/office/word/2010/wordml" xmlns:w15="http://schemas.microsoft.com/office/word/2012/wordml" xmlns:w16cex="http://schemas.microsoft.com/office/word/2018/wordml/cex" xmlns:w16cid="http://schemas.microsoft.com/office/word/2016/wordml/cid" xmlns:w16="http://schemas.microsoft.com/office/word/2018/wordml" xmlns:w16sdtdh="http://schemas.microsoft.com/office/word/2020/wordml/sdtdatahash" xmlns:w16se="http://schemas.microsoft.com/office/word/2015/wordml/symex" xmlns:wpg="http://schemas.microsoft.com/office/word/2010/wordprocessingGroup" xmlns:wpi="http://schemas.microsoft.com/office/word/2010/wordprocessingInk" xmlns:wne="http://schemas.microsoft.com/office/word/2006/wordml" xmlns:wps="http://schemas.microsoft.com/office/word/2010/wordprocessingShape" mc:Ignorable="w14 w15 w16se w16cid w16 w16cex w16sdtdh wp14">
   <w:sdt>
     <w:sdtPr>
       <w:id w:val="653036405"/>
@@ -1256,7 +1247,7 @@
 </file>
 
 <file path=word/footer2.xml><?xml version="1.0" encoding="utf-8"?>
-<w:ftr xmlns:wpc="http://schemas.microsoft.com/office/word/2010/wordprocessingCanvas" xmlns:cx="http://schemas.microsoft.com/office/drawing/2014/chartex" xmlns:cx1="http://schemas.microsoft.com/office/drawing/2015/9/8/chartex" xmlns:cx2="http://schemas.microsoft.com/office/drawing/2015/10/21/chartex" xmlns:cx3="http://schemas.microsoft.com/office/drawing/2016/5/9/chartex" xmlns:cx4="http://schemas.microsoft.com/office/drawing/2016/5/10/chartex" xmlns:cx5="http://schemas.microsoft.com/office/drawing/2016/5/11/chartex" xmlns:cx6="http://schemas.microsoft.com/office/drawing/2016/5/12/chartex" xmlns:cx7="http://schemas.microsoft.com/office/drawing/2016/5/13/chartex" xmlns:cx8="http://schemas.microsoft.com/office/drawing/2016/5/14/chartex" xmlns:mc="http://schemas.openxmlformats.org/markup-compatibility/2006" xmlns:aink="http://schemas.microsoft.com/office/drawing/2016/ink" xmlns:am3d="http://schemas.microsoft.com/office/drawing/2017/model3d" xmlns:o="urn:schemas-microsoft-com:office:office" xmlns:r="http://schemas.openxmlformats.org/officeDocument/2006/relationships" xmlns:m="http://schemas.openxmlformats.org/officeDocument/2006/math" xmlns:v="urn:schemas-microsoft-com:vml" xmlns:wp14="http://schemas.microsoft.com/office/word/2010/wordprocessingDrawing" xmlns:wp="http://schemas.openxmlformats.org/drawingml/2006/wordprocessingDrawing" xmlns:w10="urn:schemas-microsoft-com:office:word" xmlns:w="http://schemas.openxmlformats.org/wordprocessingml/2006/main" xmlns:w14="http://schemas.microsoft.com/office/word/2010/wordml" xmlns:w15="http://schemas.microsoft.com/office/word/2012/wordml" xmlns:w16cid="http://schemas.microsoft.com/office/word/2016/wordml/cid" xmlns:w16se="http://schemas.microsoft.com/office/word/2015/wordml/symex" xmlns:wpg="http://schemas.microsoft.com/office/word/2010/wordprocessingGroup" xmlns:wpi="http://schemas.microsoft.com/office/word/2010/wordprocessingInk" xmlns:wne="http://schemas.microsoft.com/office/word/2006/wordml" xmlns:wps="http://schemas.microsoft.com/office/word/2010/wordprocessingShape" mc:Ignorable="w14 w15 w16se w16cid wp14">
+<w:ftr xmlns:wpc="http://schemas.microsoft.com/office/word/2010/wordprocessingCanvas" xmlns:cx="http://schemas.microsoft.com/office/drawing/2014/chartex" xmlns:cx1="http://schemas.microsoft.com/office/drawing/2015/9/8/chartex" xmlns:cx2="http://schemas.microsoft.com/office/drawing/2015/10/21/chartex" xmlns:cx3="http://schemas.microsoft.com/office/drawing/2016/5/9/chartex" xmlns:cx4="http://schemas.microsoft.com/office/drawing/2016/5/10/chartex" xmlns:cx5="http://schemas.microsoft.com/office/drawing/2016/5/11/chartex" xmlns:cx6="http://schemas.microsoft.com/office/drawing/2016/5/12/chartex" xmlns:cx7="http://schemas.microsoft.com/office/drawing/2016/5/13/chartex" xmlns:cx8="http://schemas.microsoft.com/office/drawing/2016/5/14/chartex" xmlns:mc="http://schemas.openxmlformats.org/markup-compatibility/2006" xmlns:aink="http://schemas.microsoft.com/office/drawing/2016/ink" xmlns:am3d="http://schemas.microsoft.com/office/drawing/2017/model3d" xmlns:o="urn:schemas-microsoft-com:office:office" xmlns:r="http://schemas.openxmlformats.org/officeDocument/2006/relationships" xmlns:m="http://schemas.openxmlformats.org/officeDocument/2006/math" xmlns:v="urn:schemas-microsoft-com:vml" xmlns:wp14="http://schemas.microsoft.com/office/word/2010/wordprocessingDrawing" xmlns:wp="http://schemas.openxmlformats.org/drawingml/2006/wordprocessingDrawing" xmlns:w10="urn:schemas-microsoft-com:office:word" xmlns:w="http://schemas.openxmlformats.org/wordprocessingml/2006/main" xmlns:w14="http://schemas.microsoft.com/office/word/2010/wordml" xmlns:w15="http://schemas.microsoft.com/office/word/2012/wordml" xmlns:w16cex="http://schemas.microsoft.com/office/word/2018/wordml/cex" xmlns:w16cid="http://schemas.microsoft.com/office/word/2016/wordml/cid" xmlns:w16="http://schemas.microsoft.com/office/word/2018/wordml" xmlns:w16sdtdh="http://schemas.microsoft.com/office/word/2020/wordml/sdtdatahash" xmlns:w16se="http://schemas.microsoft.com/office/word/2015/wordml/symex" xmlns:wpg="http://schemas.microsoft.com/office/word/2010/wordprocessingGroup" xmlns:wpi="http://schemas.microsoft.com/office/word/2010/wordprocessingInk" xmlns:wne="http://schemas.microsoft.com/office/word/2006/wordml" xmlns:wps="http://schemas.microsoft.com/office/word/2010/wordprocessingShape" mc:Ignorable="w14 w15 w16se w16cid w16 w16cex w16sdtdh wp14">
   <w:p>
     <w:pPr>
       <w:pStyle w:val="Footer"/>
@@ -1270,7 +1261,7 @@
 </file>
 
 <file path=word/footnotes.xml><?xml version="1.0" encoding="utf-8"?>
-<w:footnotes xmlns:wpc="http://schemas.microsoft.com/office/word/2010/wordprocessingCanvas" xmlns:cx="http://schemas.microsoft.com/office/drawing/2014/chartex" xmlns:cx1="http://schemas.microsoft.com/office/drawing/2015/9/8/chartex" xmlns:cx2="http://schemas.microsoft.com/office/drawing/2015/10/21/chartex" xmlns:cx3="http://schemas.microsoft.com/office/drawing/2016/5/9/chartex" xmlns:cx4="http://schemas.microsoft.com/office/drawing/2016/5/10/chartex" xmlns:cx5="http://schemas.microsoft.com/office/drawing/2016/5/11/chartex" xmlns:cx6="http://schemas.microsoft.com/office/drawing/2016/5/12/chartex" xmlns:cx7="http://schemas.microsoft.com/office/drawing/2016/5/13/chartex" xmlns:cx8="http://schemas.microsoft.com/office/drawing/2016/5/14/chartex" xmlns:mc="http://schemas.openxmlformats.org/markup-compatibility/2006" xmlns:aink="http://schemas.microsoft.com/office/drawing/2016/ink" xmlns:am3d="http://schemas.microsoft.com/office/drawing/2017/model3d" xmlns:o="urn:schemas-microsoft-com:office:office" xmlns:r="http://schemas.openxmlformats.org/officeDocument/2006/relationships" xmlns:m="http://schemas.openxmlformats.org/officeDocument/2006/math" xmlns:v="urn:schemas-microsoft-com:vml" xmlns:wp14="http://schemas.microsoft.com/office/word/2010/wordprocessingDrawing" xmlns:wp="http://schemas.openxmlformats.org/drawingml/2006/wordprocessingDrawing" xmlns:w10="urn:schemas-microsoft-com:office:word" xmlns:w="http://schemas.openxmlformats.org/wordprocessingml/2006/main" xmlns:w14="http://schemas.microsoft.com/office/word/2010/wordml" xmlns:w15="http://schemas.microsoft.com/office/word/2012/wordml" xmlns:w16cid="http://schemas.microsoft.com/office/word/2016/wordml/cid" xmlns:w16se="http://schemas.microsoft.com/office/word/2015/wordml/symex" xmlns:wpg="http://schemas.microsoft.com/office/word/2010/wordprocessingGroup" xmlns:wpi="http://schemas.microsoft.com/office/word/2010/wordprocessingInk" xmlns:wne="http://schemas.microsoft.com/office/word/2006/wordml" xmlns:wps="http://schemas.microsoft.com/office/word/2010/wordprocessingShape" mc:Ignorable="w14 w15 w16se w16cid wp14">
+<w:footnotes xmlns:wpc="http://schemas.microsoft.com/office/word/2010/wordprocessingCanvas" xmlns:cx="http://schemas.microsoft.com/office/drawing/2014/chartex" xmlns:cx1="http://schemas.microsoft.com/office/drawing/2015/9/8/chartex" xmlns:cx2="http://schemas.microsoft.com/office/drawing/2015/10/21/chartex" xmlns:cx3="http://schemas.microsoft.com/office/drawing/2016/5/9/chartex" xmlns:cx4="http://schemas.microsoft.com/office/drawing/2016/5/10/chartex" xmlns:cx5="http://schemas.microsoft.com/office/drawing/2016/5/11/chartex" xmlns:cx6="http://schemas.microsoft.com/office/drawing/2016/5/12/chartex" xmlns:cx7="http://schemas.microsoft.com/office/drawing/2016/5/13/chartex" xmlns:cx8="http://schemas.microsoft.com/office/drawing/2016/5/14/chartex" xmlns:mc="http://schemas.openxmlformats.org/markup-compatibility/2006" xmlns:aink="http://schemas.microsoft.com/office/drawing/2016/ink" xmlns:am3d="http://schemas.microsoft.com/office/drawing/2017/model3d" xmlns:o="urn:schemas-microsoft-com:office:office" xmlns:r="http://schemas.openxmlformats.org/officeDocument/2006/relationships" xmlns:m="http://schemas.openxmlformats.org/officeDocument/2006/math" xmlns:v="urn:schemas-microsoft-com:vml" xmlns:wp14="http://schemas.microsoft.com/office/word/2010/wordprocessingDrawing" xmlns:wp="http://schemas.openxmlformats.org/drawingml/2006/wordprocessingDrawing" xmlns:w10="urn:schemas-microsoft-com:office:word" xmlns:w="http://schemas.openxmlformats.org/wordprocessingml/2006/main" xmlns:w14="http://schemas.microsoft.com/office/word/2010/wordml" xmlns:w15="http://schemas.microsoft.com/office/word/2012/wordml" xmlns:w16cex="http://schemas.microsoft.com/office/word/2018/wordml/cex" xmlns:w16cid="http://schemas.microsoft.com/office/word/2016/wordml/cid" xmlns:w16="http://schemas.microsoft.com/office/word/2018/wordml" xmlns:w16sdtdh="http://schemas.microsoft.com/office/word/2020/wordml/sdtdatahash" xmlns:w16se="http://schemas.microsoft.com/office/word/2015/wordml/symex" xmlns:wpg="http://schemas.microsoft.com/office/word/2010/wordprocessingGroup" xmlns:wpi="http://schemas.microsoft.com/office/word/2010/wordprocessingInk" xmlns:wne="http://schemas.microsoft.com/office/word/2006/wordml" xmlns:wps="http://schemas.microsoft.com/office/word/2010/wordprocessingShape" mc:Ignorable="w14 w15 w16se w16cid w16 w16cex w16sdtdh wp14">
   <w:footnote w:type="separator" w:id="-1">
     <w:p>
       <w:pPr>
@@ -1295,7 +1286,7 @@
 </file>
 
 <file path=word/header1.xml><?xml version="1.0" encoding="utf-8"?>
-<w:hdr xmlns:wpc="http://schemas.microsoft.com/office/word/2010/wordprocessingCanvas" xmlns:cx="http://schemas.microsoft.com/office/drawing/2014/chartex" xmlns:cx1="http://schemas.microsoft.com/office/drawing/2015/9/8/chartex" xmlns:cx2="http://schemas.microsoft.com/office/drawing/2015/10/21/chartex" xmlns:cx3="http://schemas.microsoft.com/office/drawing/2016/5/9/chartex" xmlns:cx4="http://schemas.microsoft.com/office/drawing/2016/5/10/chartex" xmlns:cx5="http://schemas.microsoft.com/office/drawing/2016/5/11/chartex" xmlns:cx6="http://schemas.microsoft.com/office/drawing/2016/5/12/chartex" xmlns:cx7="http://schemas.microsoft.com/office/drawing/2016/5/13/chartex" xmlns:cx8="http://schemas.microsoft.com/office/drawing/2016/5/14/chartex" xmlns:mc="http://schemas.openxmlformats.org/markup-compatibility/2006" xmlns:aink="http://schemas.microsoft.com/office/drawing/2016/ink" xmlns:am3d="http://schemas.microsoft.com/office/drawing/2017/model3d" xmlns:o="urn:schemas-microsoft-com:office:office" xmlns:r="http://schemas.openxmlformats.org/officeDocument/2006/relationships" xmlns:m="http://schemas.openxmlformats.org/officeDocument/2006/math" xmlns:v="urn:schemas-microsoft-com:vml" xmlns:wp14="http://schemas.microsoft.com/office/word/2010/wordprocessingDrawing" xmlns:wp="http://schemas.openxmlformats.org/drawingml/2006/wordprocessingDrawing" xmlns:w10="urn:schemas-microsoft-com:office:word" xmlns:w="http://schemas.openxmlformats.org/wordprocessingml/2006/main" xmlns:w14="http://schemas.microsoft.com/office/word/2010/wordml" xmlns:w15="http://schemas.microsoft.com/office/word/2012/wordml" xmlns:w16cid="http://schemas.microsoft.com/office/word/2016/wordml/cid" xmlns:w16se="http://schemas.microsoft.com/office/word/2015/wordml/symex" xmlns:wpg="http://schemas.microsoft.com/office/word/2010/wordprocessingGroup" xmlns:wpi="http://schemas.microsoft.com/office/word/2010/wordprocessingInk" xmlns:wne="http://schemas.microsoft.com/office/word/2006/wordml" xmlns:wps="http://schemas.microsoft.com/office/word/2010/wordprocessingShape" mc:Ignorable="w14 w15 w16se w16cid wp14">
+<w:hdr xmlns:wpc="http://schemas.microsoft.com/office/word/2010/wordprocessingCanvas" xmlns:cx="http://schemas.microsoft.com/office/drawing/2014/chartex" xmlns:cx1="http://schemas.microsoft.com/office/drawing/2015/9/8/chartex" xmlns:cx2="http://schemas.microsoft.com/office/drawing/2015/10/21/chartex" xmlns:cx3="http://schemas.microsoft.com/office/drawing/2016/5/9/chartex" xmlns:cx4="http://schemas.microsoft.com/office/drawing/2016/5/10/chartex" xmlns:cx5="http://schemas.microsoft.com/office/drawing/2016/5/11/chartex" xmlns:cx6="http://schemas.microsoft.com/office/drawing/2016/5/12/chartex" xmlns:cx7="http://schemas.microsoft.com/office/drawing/2016/5/13/chartex" xmlns:cx8="http://schemas.microsoft.com/office/drawing/2016/5/14/chartex" xmlns:mc="http://schemas.openxmlformats.org/markup-compatibility/2006" xmlns:aink="http://schemas.microsoft.com/office/drawing/2016/ink" xmlns:am3d="http://schemas.microsoft.com/office/drawing/2017/model3d" xmlns:o="urn:schemas-microsoft-com:office:office" xmlns:r="http://schemas.openxmlformats.org/officeDocument/2006/relationships" xmlns:m="http://schemas.openxmlformats.org/officeDocument/2006/math" xmlns:v="urn:schemas-microsoft-com:vml" xmlns:wp14="http://schemas.microsoft.com/office/word/2010/wordprocessingDrawing" xmlns:wp="http://schemas.openxmlformats.org/drawingml/2006/wordprocessingDrawing" xmlns:w10="urn:schemas-microsoft-com:office:word" xmlns:w="http://schemas.openxmlformats.org/wordprocessingml/2006/main" xmlns:w14="http://schemas.microsoft.com/office/word/2010/wordml" xmlns:w15="http://schemas.microsoft.com/office/word/2012/wordml" xmlns:w16cex="http://schemas.microsoft.com/office/word/2018/wordml/cex" xmlns:w16cid="http://schemas.microsoft.com/office/word/2016/wordml/cid" xmlns:w16="http://schemas.microsoft.com/office/word/2018/wordml" xmlns:w16sdtdh="http://schemas.microsoft.com/office/word/2020/wordml/sdtdatahash" xmlns:w16se="http://schemas.microsoft.com/office/word/2015/wordml/symex" xmlns:wpg="http://schemas.microsoft.com/office/word/2010/wordprocessingGroup" xmlns:wpi="http://schemas.microsoft.com/office/word/2010/wordprocessingInk" xmlns:wne="http://schemas.microsoft.com/office/word/2006/wordml" xmlns:wps="http://schemas.microsoft.com/office/word/2010/wordprocessingShape" mc:Ignorable="w14 w15 w16se w16cid w16 w16cex w16sdtdh wp14">
   <w:p>
     <w:pPr>
       <w:pStyle w:val="Footer"/>
@@ -1317,7 +1308,7 @@
 </file>
 
 <file path=word/numbering.xml><?xml version="1.0" encoding="utf-8"?>
-<w:numbering xmlns:wpc="http://schemas.microsoft.com/office/word/2010/wordprocessingCanvas" xmlns:cx="http://schemas.microsoft.com/office/drawing/2014/chartex" xmlns:cx1="http://schemas.microsoft.com/office/drawing/2015/9/8/chartex" xmlns:cx2="http://schemas.microsoft.com/office/drawing/2015/10/21/chartex" xmlns:cx3="http://schemas.microsoft.com/office/drawing/2016/5/9/chartex" xmlns:cx4="http://schemas.microsoft.com/office/drawing/2016/5/10/chartex" xmlns:cx5="http://schemas.microsoft.com/office/drawing/2016/5/11/chartex" xmlns:cx6="http://schemas.microsoft.com/office/drawing/2016/5/12/chartex" xmlns:cx7="http://schemas.microsoft.com/office/drawing/2016/5/13/chartex" xmlns:cx8="http://schemas.microsoft.com/office/drawing/2016/5/14/chartex" xmlns:mc="http://schemas.openxmlformats.org/markup-compatibility/2006" xmlns:aink="http://schemas.microsoft.com/office/drawing/2016/ink" xmlns:am3d="http://schemas.microsoft.com/office/drawing/2017/model3d" xmlns:o="urn:schemas-microsoft-com:office:office" xmlns:r="http://schemas.openxmlformats.org/officeDocument/2006/relationships" xmlns:m="http://schemas.openxmlformats.org/officeDocument/2006/math" xmlns:v="urn:schemas-microsoft-com:vml" xmlns:wp14="http://schemas.microsoft.com/office/word/2010/wordprocessingDrawing" xmlns:wp="http://schemas.openxmlformats.org/drawingml/2006/wordprocessingDrawing" xmlns:w10="urn:schemas-microsoft-com:office:word" xmlns:w="http://schemas.openxmlformats.org/wordprocessingml/2006/main" xmlns:w14="http://schemas.microsoft.com/office/word/2010/wordml" xmlns:w15="http://schemas.microsoft.com/office/word/2012/wordml" xmlns:w16cid="http://schemas.microsoft.com/office/word/2016/wordml/cid" xmlns:w16se="http://schemas.microsoft.com/office/word/2015/wordml/symex" xmlns:wpg="http://schemas.microsoft.com/office/word/2010/wordprocessingGroup" xmlns:wpi="http://schemas.microsoft.com/office/word/2010/wordprocessingInk" xmlns:wne="http://schemas.microsoft.com/office/word/2006/wordml" xmlns:wps="http://schemas.microsoft.com/office/word/2010/wordprocessingShape" mc:Ignorable="w14 w15 w16se w16cid wp14">
+<w:numbering xmlns:wpc="http://schemas.microsoft.com/office/word/2010/wordprocessingCanvas" xmlns:cx="http://schemas.microsoft.com/office/drawing/2014/chartex" xmlns:cx1="http://schemas.microsoft.com/office/drawing/2015/9/8/chartex" xmlns:cx2="http://schemas.microsoft.com/office/drawing/2015/10/21/chartex" xmlns:cx3="http://schemas.microsoft.com/office/drawing/2016/5/9/chartex" xmlns:cx4="http://schemas.microsoft.com/office/drawing/2016/5/10/chartex" xmlns:cx5="http://schemas.microsoft.com/office/drawing/2016/5/11/chartex" xmlns:cx6="http://schemas.microsoft.com/office/drawing/2016/5/12/chartex" xmlns:cx7="http://schemas.microsoft.com/office/drawing/2016/5/13/chartex" xmlns:cx8="http://schemas.microsoft.com/office/drawing/2016/5/14/chartex" xmlns:mc="http://schemas.openxmlformats.org/markup-compatibility/2006" xmlns:aink="http://schemas.microsoft.com/office/drawing/2016/ink" xmlns:am3d="http://schemas.microsoft.com/office/drawing/2017/model3d" xmlns:o="urn:schemas-microsoft-com:office:office" xmlns:r="http://schemas.openxmlformats.org/officeDocument/2006/relationships" xmlns:m="http://schemas.openxmlformats.org/officeDocument/2006/math" xmlns:v="urn:schemas-microsoft-com:vml" xmlns:wp14="http://schemas.microsoft.com/office/word/2010/wordprocessingDrawing" xmlns:wp="http://schemas.openxmlformats.org/drawingml/2006/wordprocessingDrawing" xmlns:w10="urn:schemas-microsoft-com:office:word" xmlns:w="http://schemas.openxmlformats.org/wordprocessingml/2006/main" xmlns:w14="http://schemas.microsoft.com/office/word/2010/wordml" xmlns:w15="http://schemas.microsoft.com/office/word/2012/wordml" xmlns:w16cex="http://schemas.microsoft.com/office/word/2018/wordml/cex" xmlns:w16cid="http://schemas.microsoft.com/office/word/2016/wordml/cid" xmlns:w16="http://schemas.microsoft.com/office/word/2018/wordml" xmlns:w16sdtdh="http://schemas.microsoft.com/office/word/2020/wordml/sdtdatahash" xmlns:w16se="http://schemas.microsoft.com/office/word/2015/wordml/symex" xmlns:wpg="http://schemas.microsoft.com/office/word/2010/wordprocessingGroup" xmlns:wpi="http://schemas.microsoft.com/office/word/2010/wordprocessingInk" xmlns:wne="http://schemas.microsoft.com/office/word/2006/wordml" xmlns:wps="http://schemas.microsoft.com/office/word/2010/wordprocessingShape" mc:Ignorable="w14 w15 w16se w16cid w16 w16cex w16sdtdh wp14">
   <w:abstractNum w:abstractNumId="0" w15:restartNumberingAfterBreak="0">
     <w:nsid w:val="04E045C6"/>
     <w:multiLevelType w:val="hybridMultilevel"/>
@@ -2895,7 +2886,7 @@
 </file>
 
 <file path=word/styles.xml><?xml version="1.0" encoding="utf-8"?>
-<w:styles xmlns:mc="http://schemas.openxmlformats.org/markup-compatibility/2006" xmlns:r="http://schemas.openxmlformats.org/officeDocument/2006/relationships" xmlns:w="http://schemas.openxmlformats.org/wordprocessingml/2006/main" xmlns:w14="http://schemas.microsoft.com/office/word/2010/wordml" xmlns:w15="http://schemas.microsoft.com/office/word/2012/wordml" xmlns:w16cid="http://schemas.microsoft.com/office/word/2016/wordml/cid" xmlns:w16se="http://schemas.microsoft.com/office/word/2015/wordml/symex" mc:Ignorable="w14 w15 w16se w16cid">
+<w:styles xmlns:mc="http://schemas.openxmlformats.org/markup-compatibility/2006" xmlns:r="http://schemas.openxmlformats.org/officeDocument/2006/relationships" xmlns:w="http://schemas.openxmlformats.org/wordprocessingml/2006/main" xmlns:w14="http://schemas.microsoft.com/office/word/2010/wordml" xmlns:w15="http://schemas.microsoft.com/office/word/2012/wordml" xmlns:w16cex="http://schemas.microsoft.com/office/word/2018/wordml/cex" xmlns:w16cid="http://schemas.microsoft.com/office/word/2016/wordml/cid" xmlns:w16="http://schemas.microsoft.com/office/word/2018/wordml" xmlns:w16sdtdh="http://schemas.microsoft.com/office/word/2020/wordml/sdtdatahash" xmlns:w16se="http://schemas.microsoft.com/office/word/2015/wordml/symex" mc:Ignorable="w14 w15 w16se w16cid w16 w16cex w16sdtdh">
   <w:docDefaults>
     <w:rPrDefault>
       <w:rPr>
@@ -2911,7 +2902,7 @@
       </w:pPr>
     </w:pPrDefault>
   </w:docDefaults>
-  <w:latentStyles w:defLockedState="0" w:defUIPriority="99" w:defSemiHidden="0" w:defUnhideWhenUsed="0" w:defQFormat="0" w:count="375">
+  <w:latentStyles w:defLockedState="0" w:defUIPriority="99" w:defSemiHidden="0" w:defUnhideWhenUsed="0" w:defQFormat="0" w:count="376">
     <w:lsdException w:name="Normal" w:uiPriority="0" w:qFormat="1"/>
     <w:lsdException w:name="heading 1" w:uiPriority="9" w:qFormat="1"/>
     <w:lsdException w:name="heading 2" w:semiHidden="1" w:uiPriority="9" w:unhideWhenUsed="1" w:qFormat="1"/>
@@ -3017,7 +3008,6 @@
     <w:lsdException w:name="HTML Sample" w:semiHidden="1" w:unhideWhenUsed="1"/>
     <w:lsdException w:name="HTML Typewriter" w:semiHidden="1" w:unhideWhenUsed="1"/>
     <w:lsdException w:name="HTML Variable" w:semiHidden="1" w:unhideWhenUsed="1"/>
-    <w:lsdException w:name="Normal Table" w:semiHidden="1" w:unhideWhenUsed="1"/>
     <w:lsdException w:name="annotation subject" w:semiHidden="1" w:unhideWhenUsed="1"/>
     <w:lsdException w:name="No List" w:semiHidden="1" w:unhideWhenUsed="1"/>
     <w:lsdException w:name="Outline List 1" w:semiHidden="1" w:unhideWhenUsed="1"/>
@@ -3064,10 +3054,8 @@
     <w:lsdException w:name="Table Subtle 2" w:semiHidden="1" w:unhideWhenUsed="1"/>
     <w:lsdException w:name="Table Web 1" w:semiHidden="1" w:unhideWhenUsed="1"/>
     <w:lsdException w:name="Table Web 2" w:semiHidden="1" w:unhideWhenUsed="1"/>
-    <w:lsdException w:name="Table Web 3" w:semiHidden="1" w:unhideWhenUsed="1"/>
     <w:lsdException w:name="Balloon Text" w:semiHidden="1" w:unhideWhenUsed="1"/>
     <w:lsdException w:name="Table Grid" w:uiPriority="39"/>
-    <w:lsdException w:name="Table Theme" w:semiHidden="1" w:unhideWhenUsed="1"/>
     <w:lsdException w:name="Placeholder Text" w:semiHidden="1"/>
     <w:lsdException w:name="No Spacing" w:uiPriority="1" w:qFormat="1"/>
     <w:lsdException w:name="Light Shading" w:uiPriority="60"/>
@@ -3287,6 +3275,7 @@
     <w:lsdException w:name="Smart Hyperlink" w:semiHidden="1" w:unhideWhenUsed="1"/>
     <w:lsdException w:name="Hashtag" w:semiHidden="1" w:unhideWhenUsed="1"/>
     <w:lsdException w:name="Unresolved Mention" w:semiHidden="1" w:unhideWhenUsed="1"/>
+    <w:lsdException w:name="Smart Link" w:semiHidden="1" w:unhideWhenUsed="1"/>
   </w:latentStyles>
   <w:style w:type="paragraph" w:default="1" w:styleId="Normal">
     <w:name w:val="Normal"/>

</xml_diff>

<commit_message>
updated lab 3 for Sp2022
</commit_message>
<xml_diff>
--- a/cpe-301-lab3/Lab #3 Instructions -Memory.docx
+++ b/cpe-301-lab3/Lab #3 Instructions -Memory.docx
@@ -56,7 +56,13 @@
         <w:rPr>
           <w:b w:val="0"/>
         </w:rPr>
-        <w:t>Fall 2021</w:t>
+        <w:t>Spring 202</w:t>
+      </w:r>
+      <w:r>
+        <w:rPr>
+          <w:b w:val="0"/>
+        </w:rPr>
+        <w:t>2</w:t>
       </w:r>
     </w:p>
     <w:p>
@@ -353,7 +359,7 @@
         <w:t>BEFORE THE LAB</w:t>
       </w:r>
       <w:r>
-        <w:t>: Find the datasheets for the 74LS139, and the 74LS04</w:t>
+        <w:t>: Find the datasheets for the 74LS139 and the 74LS04</w:t>
       </w:r>
       <w:r>
         <w:t xml:space="preserve"> </w:t>
@@ -375,7 +381,10 @@
         <w:ind w:firstLine="720"/>
       </w:pPr>
       <w:r>
-        <w:t xml:space="preserve">Memory devices are used in digital systems to store digital information. A specific storage location in memory is identified with a unique binary value called an address. Accessing data stored at a specified address is referred to as a read operation. Storing new data at a specified address is referred to as a write operation. </w:t>
+        <w:t xml:space="preserve">Memory devices are used in digital systems to store digital information. A specific storage location in memory is identified with a unique binary value called an address. Accessing data stored at a specified address is referred to as a read operation. Storing new data at a specified address is referred to </w:t>
+      </w:r>
+      <w:r>
+        <w:t xml:space="preserve">as a write operation. </w:t>
       </w:r>
     </w:p>
     <w:p>
@@ -713,7 +722,7 @@
       </w:r>
       <w:proofErr w:type="spellStart"/>
       <w:r>
-        <w:t>webcampus</w:t>
+        <w:t>WebCampus</w:t>
       </w:r>
       <w:proofErr w:type="spellEnd"/>
       <w:r>
@@ -741,7 +750,7 @@
       </w:r>
       <w:r>
         <w:tab/>
-        <w:t xml:space="preserve">Construct a 16x8 memory circuit using two 74-189’s. The 189 is a 64-bit RAM chip that is arranged in an array that has 16 addresses, with each location being 4 bits wide. A set of switches should be used to select the address location, and a set of LEDs should be used to show the contents of the memory. Use a push-button for the read-write signal. For full credit, include images of your circuit showing the data in the table below stored at the appropriate address. Be sure to take the pictures such that the LEDs and the switches are both visible, and such that the LSB is on the right. </w:t>
+        <w:t xml:space="preserve">Construct a 16x8 memory circuit using two 74-189s. The 189 is a 64-bit RAM chip that is arranged in an array that has 16 addresses, with each location being 4 bits wide. A set of switches should be used to select the address location, and a set of LEDs should be used to show the contents of the memory. Use a push-button for the read-write signal. For full credit, include images of your circuit showing the data in the table below stored at the appropriate address. Be sure to take the pictures such that the LEDs and the switches are both visible, and such that the LSB is on the right. </w:t>
       </w:r>
     </w:p>
     <w:tbl>
@@ -1293,16 +1302,17 @@
       <w:jc w:val="center"/>
     </w:pPr>
     <w:r>
-      <w:t xml:space="preserve">CPE 301 Lab #1 - </w:t>
+      <w:t>CPE 301 Lab #</w:t>
     </w:r>
     <w:r>
-      <w:t>Oscilloscopes, LEDs, Resistors and Push-buttons</w:t>
+      <w:t>3</w:t>
     </w:r>
-  </w:p>
-  <w:p>
-    <w:pPr>
-      <w:pStyle w:val="Header"/>
-    </w:pPr>
+    <w:r>
+      <w:t xml:space="preserve"> - </w:t>
+    </w:r>
+    <w:r>
+      <w:t>Memory</w:t>
+    </w:r>
   </w:p>
 </w:hdr>
 </file>
@@ -3008,6 +3018,7 @@
     <w:lsdException w:name="HTML Sample" w:semiHidden="1" w:unhideWhenUsed="1"/>
     <w:lsdException w:name="HTML Typewriter" w:semiHidden="1" w:unhideWhenUsed="1"/>
     <w:lsdException w:name="HTML Variable" w:semiHidden="1" w:unhideWhenUsed="1"/>
+    <w:lsdException w:name="Normal Table" w:semiHidden="1" w:unhideWhenUsed="1"/>
     <w:lsdException w:name="annotation subject" w:semiHidden="1" w:unhideWhenUsed="1"/>
     <w:lsdException w:name="No List" w:semiHidden="1" w:unhideWhenUsed="1"/>
     <w:lsdException w:name="Outline List 1" w:semiHidden="1" w:unhideWhenUsed="1"/>
@@ -3054,8 +3065,10 @@
     <w:lsdException w:name="Table Subtle 2" w:semiHidden="1" w:unhideWhenUsed="1"/>
     <w:lsdException w:name="Table Web 1" w:semiHidden="1" w:unhideWhenUsed="1"/>
     <w:lsdException w:name="Table Web 2" w:semiHidden="1" w:unhideWhenUsed="1"/>
+    <w:lsdException w:name="Table Web 3" w:semiHidden="1" w:unhideWhenUsed="1"/>
     <w:lsdException w:name="Balloon Text" w:semiHidden="1" w:unhideWhenUsed="1"/>
     <w:lsdException w:name="Table Grid" w:uiPriority="39"/>
+    <w:lsdException w:name="Table Theme" w:semiHidden="1" w:unhideWhenUsed="1"/>
     <w:lsdException w:name="Placeholder Text" w:semiHidden="1"/>
     <w:lsdException w:name="No Spacing" w:uiPriority="1" w:qFormat="1"/>
     <w:lsdException w:name="Light Shading" w:uiPriority="60"/>

</xml_diff>

<commit_message>
fixes to lab 3
</commit_message>
<xml_diff>
--- a/cpe-301-lab3/Lab #3 Instructions -Memory.docx
+++ b/cpe-301-lab3/Lab #3 Instructions -Memory.docx
@@ -359,7 +359,13 @@
         <w:t>BEFORE THE LAB</w:t>
       </w:r>
       <w:r>
-        <w:t>: Find the datasheets for the 74LS139 and the 74LS04</w:t>
+        <w:t>: Find the datasheets for the 74LS1</w:t>
+      </w:r>
+      <w:r>
+        <w:t>8</w:t>
+      </w:r>
+      <w:r>
+        <w:t>9 and the 74LS04</w:t>
       </w:r>
       <w:r>
         <w:t xml:space="preserve"> </w:t>

</xml_diff>